<commit_message>
Update docs. Fix gitignore
</commit_message>
<xml_diff>
--- a/leo_godin_final_report.docx
+++ b/leo_godin_final_report.docx
@@ -13,7 +13,31 @@
         <w:rPr>
           <w:b/>
         </w:rPr>
-        <w:t>Motorcycle Classification with Convolutional Neural Networks</w:t>
+        <w:t xml:space="preserve">My Data </w:t>
+      </w:r>
+      <w:r>
+        <w:rPr>
+          <w:b/>
+        </w:rPr>
+        <w:t>Journey</w:t>
+      </w:r>
+      <w:r>
+        <w:rPr>
+          <w:b/>
+        </w:rPr>
+        <w:t xml:space="preserve"> </w:t>
+      </w:r>
+      <w:r>
+        <w:rPr>
+          <w:b/>
+        </w:rPr>
+        <w:t xml:space="preserve">with </w:t>
+      </w:r>
+      <w:r>
+        <w:rPr>
+          <w:b/>
+        </w:rPr>
+        <w:t xml:space="preserve">Motorcycle Classification </w:t>
       </w:r>
     </w:p>
     <w:p>
@@ -26,7 +50,7 @@
     </w:p>
     <w:p>
       <w:r>
-        <w:t xml:space="preserve">It always starts the same way. The forum post is always accompanied by a photo of some random </w:t>
+        <w:t xml:space="preserve">It always starts the same way. The forum post is accompanied by a photo of some random </w:t>
       </w:r>
       <w:r>
         <w:t xml:space="preserve">motorcycle. What bike is this? Experts and novices alike scramble to find the make, model and year of the motorcycle pictured. </w:t>
@@ -83,19 +107,232 @@
       <w:r>
         <w:t xml:space="preserve">fact, the best time I spent on this project involved performance tuning </w:t>
       </w:r>
-      <w:r>
-        <w:t xml:space="preserve">Pytorch itself to achieve faster modeling times. </w:t>
-      </w:r>
-    </w:p>
-    <w:p>
+      <w:proofErr w:type="spellStart"/>
+      <w:r>
+        <w:t>Pytorch</w:t>
+      </w:r>
+      <w:proofErr w:type="spellEnd"/>
+      <w:r>
+        <w:t xml:space="preserve"> itself to achieve faster modeling times. </w:t>
+      </w:r>
+    </w:p>
+    <w:p>
+      <w:r>
+        <w:t>** Please note</w:t>
+      </w:r>
+      <w:r>
+        <w:t>. O</w:t>
+      </w:r>
+      <w:r>
+        <w:t xml:space="preserve">nly selected code examples are included in this </w:t>
+      </w:r>
+      <w:r>
+        <w:t xml:space="preserve">document. To see all code, look through the </w:t>
+      </w:r>
+      <w:proofErr w:type="spellStart"/>
+      <w:r>
+        <w:t>Jupyter</w:t>
+      </w:r>
+      <w:proofErr w:type="spellEnd"/>
+      <w:r>
+        <w:t xml:space="preserve"> notebooks and the two python packages in the git repository.</w:t>
+      </w:r>
+      <w:r>
+        <w:t xml:space="preserve"> The notebooks are numbered in order needed to run all of them. They have all ben saved with output. This means you can see the code and </w:t>
+      </w:r>
+      <w:r>
+        <w:t xml:space="preserve">results in the </w:t>
+      </w:r>
+      <w:proofErr w:type="spellStart"/>
+      <w:r>
+        <w:t>Github</w:t>
+      </w:r>
+      <w:proofErr w:type="spellEnd"/>
+      <w:r>
+        <w:t xml:space="preserve"> repository.</w:t>
+      </w:r>
+    </w:p>
+    <w:p/>
+    <w:p>
+      <w:pPr>
+        <w:pStyle w:val="Heading1"/>
+      </w:pPr>
+      <w:r>
+        <w:t>Data</w:t>
+      </w:r>
+    </w:p>
+    <w:p>
+      <w:r>
+        <w:t xml:space="preserve">I could not find any existing free data sets for image classification. There were commercial options, but prices were not listed. In the end, I decided </w:t>
+      </w:r>
+      <w:r>
+        <w:t>to create my own data set. After a lot of experimentation, I found that totalmotorcycle.com had a very consistent naming convention for motorcycles</w:t>
+      </w:r>
+      <w:r>
+        <w:t xml:space="preserve"> and included just about every commercial motorcycle ever made</w:t>
+      </w:r>
+      <w:r>
+        <w:t>.</w:t>
+      </w:r>
+      <w:r>
+        <w:t xml:space="preserve"> </w:t>
+      </w:r>
+      <w:r>
+        <w:t>This was a good start.</w:t>
+      </w:r>
+      <w:r>
+        <w:t xml:space="preserve"> </w:t>
+      </w:r>
+    </w:p>
+    <w:p>
+      <w:pPr>
+        <w:pStyle w:val="Heading2"/>
+      </w:pPr>
+      <w:r>
+        <w:t>Obtaining Data</w:t>
+      </w:r>
+      <w:r>
+        <w:t xml:space="preserve"> (Notebooks 1 and 2)</w:t>
+      </w:r>
+    </w:p>
+    <w:p>
+      <w:pPr>
+        <w:pStyle w:val="Heading3"/>
+      </w:pPr>
+      <w:r>
+        <w:t>Links</w:t>
+      </w:r>
+    </w:p>
+    <w:p>
+      <w:pPr>
+        <w:pStyle w:val="ListBullet"/>
+      </w:pPr>
+      <w:hyperlink r:id="rId5" w:history="1">
+        <w:r>
+          <w:rPr>
+            <w:rStyle w:val="Hyperlink"/>
+          </w:rPr>
+          <w:t>Notebook 1</w:t>
+        </w:r>
+      </w:hyperlink>
+      <w:r>
+        <w:t>: All code to obtain the first 700 images with 366 classes</w:t>
+      </w:r>
+      <w:r>
+        <w:t>.</w:t>
+      </w:r>
+    </w:p>
+    <w:p>
+      <w:pPr>
+        <w:pStyle w:val="ListBullet"/>
+      </w:pPr>
+      <w:hyperlink r:id="rId6" w:history="1">
+        <w:r>
+          <w:rPr>
+            <w:rStyle w:val="Hyperlink"/>
+          </w:rPr>
+          <w:t>Notebook 2</w:t>
+        </w:r>
+      </w:hyperlink>
+      <w:r>
+        <w:t xml:space="preserve">: Code needed to obtain </w:t>
+      </w:r>
+      <w:r>
+        <w:t xml:space="preserve">2800 images across 366 classes. (Uses </w:t>
+      </w:r>
+      <w:proofErr w:type="spellStart"/>
+      <w:proofErr w:type="gramStart"/>
+      <w:r>
+        <w:t>randomdatautilities.downloads</w:t>
+      </w:r>
+      <w:proofErr w:type="spellEnd"/>
+      <w:proofErr w:type="gramEnd"/>
+      <w:r>
+        <w:t xml:space="preserve"> from this repository).</w:t>
+      </w:r>
+    </w:p>
+    <w:p>
+      <w:r>
+        <w:t xml:space="preserve">With help from a Python package called </w:t>
+      </w:r>
+      <w:proofErr w:type="spellStart"/>
+      <w:r>
+        <w:t>google_image_download</w:t>
+      </w:r>
+      <w:proofErr w:type="spellEnd"/>
+      <w:r>
+        <w:t xml:space="preserve">, I was able to download about 700 images by searching for specific makes and years. The below results </w:t>
+      </w:r>
+      <w:r>
+        <w:t xml:space="preserve">are from a search on “2017 </w:t>
+      </w:r>
+      <w:proofErr w:type="spellStart"/>
+      <w:r>
+        <w:t>kawasaki</w:t>
+      </w:r>
+      <w:proofErr w:type="spellEnd"/>
+      <w:r>
+        <w:t>”. Notice how we get multiple models and that the naming convention</w:t>
+      </w:r>
+      <w:r>
+        <w:t>s are</w:t>
+      </w:r>
+      <w:r>
+        <w:t xml:space="preserve"> </w:t>
+      </w:r>
+      <w:proofErr w:type="gramStart"/>
+      <w:r>
+        <w:t>pretty consistent</w:t>
+      </w:r>
+      <w:proofErr w:type="gramEnd"/>
+      <w:r>
+        <w:t xml:space="preserve">. they include the year, make and model, with </w:t>
+      </w:r>
+      <w:r>
+        <w:t xml:space="preserve">a few different suffixes. </w:t>
+      </w:r>
+      <w:r>
+        <w:t xml:space="preserve"> </w:t>
+      </w:r>
+      <w:r>
+        <w:t>I was able to create a few regular expressions to obtained clean classes for each image.</w:t>
+      </w:r>
+      <w:r>
+        <w:t xml:space="preserve"> The first images results in a class of “2017 </w:t>
+      </w:r>
+      <w:proofErr w:type="spellStart"/>
+      <w:r>
+        <w:t>kawasaki</w:t>
+      </w:r>
+      <w:proofErr w:type="spellEnd"/>
+      <w:r>
+        <w:t xml:space="preserve"> ninja 300”. </w:t>
+      </w:r>
+      <w:r>
+        <w:t xml:space="preserve">This first data set included 367 classes across 700 images. Not a bad start, but it is unlikely that this small number of images would be </w:t>
+      </w:r>
+      <w:proofErr w:type="gramStart"/>
+      <w:r>
+        <w:t>sufficient</w:t>
+      </w:r>
+      <w:proofErr w:type="gramEnd"/>
+      <w:r>
+        <w:t xml:space="preserve">. </w:t>
+      </w:r>
+    </w:p>
+    <w:p>
+      <w:pPr>
+        <w:keepNext/>
+      </w:pPr>
       <w:r>
         <w:rPr>
           <w:noProof/>
         </w:rPr>
+        <w:lastRenderedPageBreak/>
         <w:drawing>
-          <wp:inline distT="0" distB="0" distL="0" distR="0" wp14:anchorId="3226E14E" wp14:editId="14A92E00">
-            <wp:extent cx="5943600" cy="2668905"/>
-            <wp:effectExtent l="0" t="0" r="0" b="0"/>
+          <wp:inline distT="0" distB="0" distL="0" distR="0" wp14:anchorId="38116866" wp14:editId="4BB5AD18">
+            <wp:extent cx="5943600" cy="2468245"/>
+            <wp:effectExtent l="0" t="0" r="0" b="8255"/>
             <wp:docPr id="1" name="Picture 1"/>
             <wp:cNvGraphicFramePr>
               <a:graphicFrameLocks xmlns:a="http://schemas.openxmlformats.org/drawingml/2006/main" noChangeAspect="1"/>
@@ -108,7 +345,7 @@
                     <pic:cNvPicPr/>
                   </pic:nvPicPr>
                   <pic:blipFill>
-                    <a:blip r:embed="rId4"/>
+                    <a:blip r:embed="rId7"/>
                     <a:stretch>
                       <a:fillRect/>
                     </a:stretch>
@@ -116,7 +353,7 @@
                   <pic:spPr>
                     <a:xfrm>
                       <a:off x="0" y="0"/>
-                      <a:ext cx="5943600" cy="2668905"/>
+                      <a:ext cx="5943600" cy="2468245"/>
                     </a:xfrm>
                     <a:prstGeom prst="rect">
                       <a:avLst/>
@@ -128,16 +365,846 @@
           </wp:inline>
         </w:drawing>
       </w:r>
+    </w:p>
+    <w:p>
+      <w:pPr>
+        <w:pStyle w:val="Caption"/>
+      </w:pPr>
+      <w:r>
+        <w:t xml:space="preserve">Figure </w:t>
+      </w:r>
+      <w:fldSimple w:instr=" SEQ Figure \* ARABIC ">
+        <w:r>
+          <w:rPr>
+            <w:noProof/>
+          </w:rPr>
+          <w:t>1</w:t>
+        </w:r>
+      </w:fldSimple>
+      <w:r>
+        <w:t xml:space="preserve">. Image names </w:t>
+      </w:r>
+      <w:proofErr w:type="spellStart"/>
+      <w:r>
+        <w:t>fro</w:t>
+      </w:r>
+      <w:proofErr w:type="spellEnd"/>
+      <w:r>
+        <w:t xml:space="preserve"> topmotorcycle.com</w:t>
+      </w:r>
+    </w:p>
+    <w:p>
+      <w:pPr>
+        <w:keepNext/>
+      </w:pPr>
+      <w:r>
+        <w:rPr>
+          <w:noProof/>
+        </w:rPr>
+        <w:drawing>
+          <wp:inline distT="0" distB="0" distL="0" distR="0" wp14:anchorId="381F37B6" wp14:editId="7AB16D9C">
+            <wp:extent cx="5943600" cy="1479550"/>
+            <wp:effectExtent l="0" t="0" r="0" b="6350"/>
+            <wp:docPr id="2" name="Picture 2"/>
+            <wp:cNvGraphicFramePr>
+              <a:graphicFrameLocks xmlns:a="http://schemas.openxmlformats.org/drawingml/2006/main" noChangeAspect="1"/>
+            </wp:cNvGraphicFramePr>
+            <a:graphic xmlns:a="http://schemas.openxmlformats.org/drawingml/2006/main">
+              <a:graphicData uri="http://schemas.openxmlformats.org/drawingml/2006/picture">
+                <pic:pic xmlns:pic="http://schemas.openxmlformats.org/drawingml/2006/picture">
+                  <pic:nvPicPr>
+                    <pic:cNvPr id="1" name=""/>
+                    <pic:cNvPicPr/>
+                  </pic:nvPicPr>
+                  <pic:blipFill>
+                    <a:blip r:embed="rId8"/>
+                    <a:stretch>
+                      <a:fillRect/>
+                    </a:stretch>
+                  </pic:blipFill>
+                  <pic:spPr>
+                    <a:xfrm>
+                      <a:off x="0" y="0"/>
+                      <a:ext cx="5943600" cy="1479550"/>
+                    </a:xfrm>
+                    <a:prstGeom prst="rect">
+                      <a:avLst/>
+                    </a:prstGeom>
+                  </pic:spPr>
+                </pic:pic>
+              </a:graphicData>
+            </a:graphic>
+          </wp:inline>
+        </w:drawing>
+      </w:r>
+    </w:p>
+    <w:p>
+      <w:pPr>
+        <w:pStyle w:val="Caption"/>
+      </w:pPr>
+      <w:r>
+        <w:t xml:space="preserve">Figure </w:t>
+      </w:r>
+      <w:fldSimple w:instr=" SEQ Figure \* ARABIC ">
+        <w:r>
+          <w:rPr>
+            <w:noProof/>
+          </w:rPr>
+          <w:t>2</w:t>
+        </w:r>
+      </w:fldSimple>
+      <w:r>
+        <w:t>. Regular expressions to extract targets from image names.</w:t>
+      </w:r>
+    </w:p>
+    <w:p>
+      <w:r>
+        <w:t xml:space="preserve">While this data set was interesting, it </w:t>
+      </w:r>
+      <w:r>
+        <w:t xml:space="preserve">was not big enough. </w:t>
+      </w:r>
+      <w:r>
+        <w:t xml:space="preserve">I found that Bing has a great image-search API. Using this API, I was able to download 2800 images across all the classes. </w:t>
+      </w:r>
+      <w:r>
+        <w:t xml:space="preserve">Through manual searches, I found that </w:t>
+      </w:r>
+      <w:r>
+        <w:t xml:space="preserve">capping the number of images per class to ten provided the best results. Fewer than ten generally provided excellent images. More than ten would </w:t>
+      </w:r>
+      <w:r>
+        <w:t>often include other motorcycles or random parts from a catalog. After running several tests, I worried about performance.</w:t>
+      </w:r>
+    </w:p>
+    <w:p>
+      <w:r>
+        <w:t xml:space="preserve">I did not want to lose a day waiting for images to download. To that end, I learned about parallel processing in Python. </w:t>
+      </w:r>
+      <w:r>
+        <w:t xml:space="preserve">I spent about three hours getting everything working, started the downloads and took a shower. When I came back, the downloads had completed. Looking back, I probably cost myself time by spending three hours learning how to use parallel processing. </w:t>
+      </w:r>
+      <w:proofErr w:type="gramStart"/>
+      <w:r>
+        <w:t>That being said, it</w:t>
+      </w:r>
+      <w:proofErr w:type="gramEnd"/>
+      <w:r>
+        <w:t xml:space="preserve"> is a valuable skill that will certainly be useful in the future. </w:t>
+      </w:r>
+      <w:r>
+        <w:t>With 2800 motorcycle images</w:t>
+      </w:r>
+      <w:r>
+        <w:t xml:space="preserve"> downloaded, it was time to </w:t>
+      </w:r>
+      <w:r>
+        <w:t>take a peak at what I got.</w:t>
+      </w:r>
+    </w:p>
+    <w:p>
+      <w:pPr>
+        <w:keepNext/>
+      </w:pPr>
+      <w:r>
+        <w:rPr>
+          <w:noProof/>
+        </w:rPr>
+        <w:lastRenderedPageBreak/>
+        <w:drawing>
+          <wp:inline distT="0" distB="0" distL="0" distR="0" wp14:anchorId="29882D50" wp14:editId="6110C9E5">
+            <wp:extent cx="5943600" cy="3772535"/>
+            <wp:effectExtent l="0" t="0" r="0" b="0"/>
+            <wp:docPr id="3" name="Picture 3"/>
+            <wp:cNvGraphicFramePr>
+              <a:graphicFrameLocks xmlns:a="http://schemas.openxmlformats.org/drawingml/2006/main" noChangeAspect="1"/>
+            </wp:cNvGraphicFramePr>
+            <a:graphic xmlns:a="http://schemas.openxmlformats.org/drawingml/2006/main">
+              <a:graphicData uri="http://schemas.openxmlformats.org/drawingml/2006/picture">
+                <pic:pic xmlns:pic="http://schemas.openxmlformats.org/drawingml/2006/picture">
+                  <pic:nvPicPr>
+                    <pic:cNvPr id="1" name=""/>
+                    <pic:cNvPicPr/>
+                  </pic:nvPicPr>
+                  <pic:blipFill>
+                    <a:blip r:embed="rId9"/>
+                    <a:stretch>
+                      <a:fillRect/>
+                    </a:stretch>
+                  </pic:blipFill>
+                  <pic:spPr>
+                    <a:xfrm>
+                      <a:off x="0" y="0"/>
+                      <a:ext cx="5943600" cy="3772535"/>
+                    </a:xfrm>
+                    <a:prstGeom prst="rect">
+                      <a:avLst/>
+                    </a:prstGeom>
+                  </pic:spPr>
+                </pic:pic>
+              </a:graphicData>
+            </a:graphic>
+          </wp:inline>
+        </w:drawing>
+      </w:r>
+    </w:p>
+    <w:p>
+      <w:pPr>
+        <w:pStyle w:val="Caption"/>
+      </w:pPr>
+      <w:r>
+        <w:t xml:space="preserve">Figure </w:t>
+      </w:r>
+      <w:fldSimple w:instr=" SEQ Figure \* ARABIC ">
+        <w:r>
+          <w:rPr>
+            <w:noProof/>
+          </w:rPr>
+          <w:t>3</w:t>
+        </w:r>
+      </w:fldSimple>
+      <w:r>
+        <w:t>. Code used to turn totalmotorcycle.com images into searchable targets.</w:t>
+      </w:r>
+    </w:p>
+    <w:p>
+      <w:pPr>
+        <w:keepNext/>
+      </w:pPr>
+      <w:r>
+        <w:rPr>
+          <w:noProof/>
+        </w:rPr>
+        <w:drawing>
+          <wp:inline distT="0" distB="0" distL="0" distR="0" wp14:anchorId="0992CDF0" wp14:editId="5F28C2D3">
+            <wp:extent cx="5943600" cy="2720340"/>
+            <wp:effectExtent l="0" t="0" r="0" b="3810"/>
+            <wp:docPr id="4" name="Picture 4"/>
+            <wp:cNvGraphicFramePr>
+              <a:graphicFrameLocks xmlns:a="http://schemas.openxmlformats.org/drawingml/2006/main" noChangeAspect="1"/>
+            </wp:cNvGraphicFramePr>
+            <a:graphic xmlns:a="http://schemas.openxmlformats.org/drawingml/2006/main">
+              <a:graphicData uri="http://schemas.openxmlformats.org/drawingml/2006/picture">
+                <pic:pic xmlns:pic="http://schemas.openxmlformats.org/drawingml/2006/picture">
+                  <pic:nvPicPr>
+                    <pic:cNvPr id="1" name=""/>
+                    <pic:cNvPicPr/>
+                  </pic:nvPicPr>
+                  <pic:blipFill>
+                    <a:blip r:embed="rId10"/>
+                    <a:stretch>
+                      <a:fillRect/>
+                    </a:stretch>
+                  </pic:blipFill>
+                  <pic:spPr>
+                    <a:xfrm>
+                      <a:off x="0" y="0"/>
+                      <a:ext cx="5943600" cy="2720340"/>
+                    </a:xfrm>
+                    <a:prstGeom prst="rect">
+                      <a:avLst/>
+                    </a:prstGeom>
+                  </pic:spPr>
+                </pic:pic>
+              </a:graphicData>
+            </a:graphic>
+          </wp:inline>
+        </w:drawing>
+      </w:r>
+    </w:p>
+    <w:p>
+      <w:pPr>
+        <w:pStyle w:val="Caption"/>
+      </w:pPr>
+      <w:r>
+        <w:t xml:space="preserve">Figure </w:t>
+      </w:r>
+      <w:fldSimple w:instr=" SEQ Figure \* ARABIC ">
+        <w:r>
+          <w:rPr>
+            <w:noProof/>
+          </w:rPr>
+          <w:t>4</w:t>
+        </w:r>
+      </w:fldSimple>
+      <w:r>
+        <w:t>. Code to download images across 16 threads on 8 cores.</w:t>
+      </w:r>
+    </w:p>
+    <w:p>
+      <w:pPr>
+        <w:pStyle w:val="Heading2"/>
+      </w:pPr>
+      <w:r>
+        <w:t xml:space="preserve">Pre-processing </w:t>
+      </w:r>
+    </w:p>
+    <w:p>
+      <w:pPr>
+        <w:pStyle w:val="Heading3"/>
+      </w:pPr>
+      <w:r>
+        <w:t>Links</w:t>
+      </w:r>
+    </w:p>
+    <w:p>
+      <w:pPr>
+        <w:pStyle w:val="ListBullet"/>
+      </w:pPr>
+      <w:hyperlink r:id="rId11" w:history="1">
+        <w:r>
+          <w:rPr>
+            <w:rStyle w:val="Hyperlink"/>
+          </w:rPr>
+          <w:t>Notebook 3</w:t>
+        </w:r>
+      </w:hyperlink>
+      <w:r>
+        <w:t>: All code to pre-process the data.</w:t>
+      </w:r>
+    </w:p>
+    <w:p>
+      <w:pPr>
+        <w:pStyle w:val="ListBullet"/>
+        <w:numPr>
+          <w:ilvl w:val="0"/>
+          <w:numId w:val="0"/>
+        </w:numPr>
+      </w:pPr>
+      <w:r>
+        <w:lastRenderedPageBreak/>
+        <w:t xml:space="preserve">Throughout this process, I often came back to notebook 3. This is where I created clean data sets, that fit various scenarios. </w:t>
+      </w:r>
+      <w:r>
+        <w:t xml:space="preserve">First, I ensured there were at least three images per class, so we would have one image for training, validation and testing. </w:t>
+      </w:r>
+      <w:proofErr w:type="gramStart"/>
+      <w:r>
+        <w:t>Later on</w:t>
+      </w:r>
+      <w:proofErr w:type="gramEnd"/>
+      <w:r>
+        <w:t xml:space="preserve">, I wanted to see what would happen if I </w:t>
+      </w:r>
+      <w:r>
+        <w:t>made the images square, by padding the top and bottom. Near the end of the project, I wanted to tes</w:t>
+      </w:r>
+      <w:r>
+        <w:t xml:space="preserve">t classes that had eight or more images, then seven or fewer. These results will appear later under Data Tuning. </w:t>
+      </w:r>
+    </w:p>
+    <w:p>
+      <w:pPr>
+        <w:pStyle w:val="ListBullet"/>
+        <w:numPr>
+          <w:ilvl w:val="0"/>
+          <w:numId w:val="0"/>
+        </w:numPr>
+      </w:pPr>
+    </w:p>
+    <w:p>
+      <w:pPr>
+        <w:pStyle w:val="ListBullet"/>
+        <w:numPr>
+          <w:ilvl w:val="0"/>
+          <w:numId w:val="0"/>
+        </w:numPr>
+      </w:pPr>
+      <w:r>
+        <w:t xml:space="preserve">The most interesting code from </w:t>
+      </w:r>
+      <w:r>
+        <w:t xml:space="preserve">this notebook segments images into train, validation and test. It allows us to easily </w:t>
+      </w:r>
+      <w:r>
+        <w:t xml:space="preserve">segment images per class with a proportion dedicated to each. </w:t>
+      </w:r>
+      <w:r>
+        <w:t>With that done, it was time for some exploratory data analysis.</w:t>
+      </w:r>
+    </w:p>
+    <w:p>
+      <w:pPr>
+        <w:pStyle w:val="ListBullet"/>
+        <w:numPr>
+          <w:ilvl w:val="0"/>
+          <w:numId w:val="0"/>
+        </w:numPr>
+      </w:pPr>
+    </w:p>
+    <w:p>
+      <w:pPr>
+        <w:pStyle w:val="ListBullet"/>
+        <w:keepNext/>
+        <w:numPr>
+          <w:ilvl w:val="0"/>
+          <w:numId w:val="0"/>
+        </w:numPr>
+      </w:pPr>
+      <w:r>
+        <w:rPr>
+          <w:noProof/>
+        </w:rPr>
+        <w:drawing>
+          <wp:inline distT="0" distB="0" distL="0" distR="0" wp14:anchorId="27617275" wp14:editId="66F04B08">
+            <wp:extent cx="5943600" cy="3177540"/>
+            <wp:effectExtent l="0" t="0" r="0" b="3810"/>
+            <wp:docPr id="5" name="Picture 5"/>
+            <wp:cNvGraphicFramePr>
+              <a:graphicFrameLocks xmlns:a="http://schemas.openxmlformats.org/drawingml/2006/main" noChangeAspect="1"/>
+            </wp:cNvGraphicFramePr>
+            <a:graphic xmlns:a="http://schemas.openxmlformats.org/drawingml/2006/main">
+              <a:graphicData uri="http://schemas.openxmlformats.org/drawingml/2006/picture">
+                <pic:pic xmlns:pic="http://schemas.openxmlformats.org/drawingml/2006/picture">
+                  <pic:nvPicPr>
+                    <pic:cNvPr id="1" name=""/>
+                    <pic:cNvPicPr/>
+                  </pic:nvPicPr>
+                  <pic:blipFill>
+                    <a:blip r:embed="rId12"/>
+                    <a:stretch>
+                      <a:fillRect/>
+                    </a:stretch>
+                  </pic:blipFill>
+                  <pic:spPr>
+                    <a:xfrm>
+                      <a:off x="0" y="0"/>
+                      <a:ext cx="5943600" cy="3177540"/>
+                    </a:xfrm>
+                    <a:prstGeom prst="rect">
+                      <a:avLst/>
+                    </a:prstGeom>
+                  </pic:spPr>
+                </pic:pic>
+              </a:graphicData>
+            </a:graphic>
+          </wp:inline>
+        </w:drawing>
+      </w:r>
+    </w:p>
+    <w:p>
+      <w:pPr>
+        <w:pStyle w:val="Caption"/>
+      </w:pPr>
+      <w:r>
+        <w:t xml:space="preserve">Figure </w:t>
+      </w:r>
+      <w:fldSimple w:instr=" SEQ Figure \* ARABIC ">
+        <w:r>
+          <w:rPr>
+            <w:noProof/>
+          </w:rPr>
+          <w:t>5</w:t>
+        </w:r>
+      </w:fldSimple>
+      <w:r>
+        <w:t>. Segmenting images to train, validation and test.</w:t>
+      </w:r>
+    </w:p>
+    <w:p>
+      <w:pPr>
+        <w:pStyle w:val="Heading2"/>
+      </w:pPr>
+      <w:r>
+        <w:t>EDA</w:t>
+      </w:r>
+    </w:p>
+    <w:p>
+      <w:r>
+        <w:t>Links</w:t>
+      </w:r>
+    </w:p>
+    <w:p>
+      <w:pPr>
+        <w:pStyle w:val="ListBullet"/>
+      </w:pPr>
+      <w:hyperlink r:id="rId13" w:history="1">
+        <w:r>
+          <w:rPr>
+            <w:rStyle w:val="Hyperlink"/>
+          </w:rPr>
+          <w:t>Notebook 4</w:t>
+        </w:r>
+      </w:hyperlink>
       <w:bookmarkStart w:id="0" w:name="_GoBack"/>
       <w:bookmarkEnd w:id="0"/>
+      <w:r>
+        <w:t>: All code to perform EDA.</w:t>
+      </w:r>
+    </w:p>
+    <w:p>
+      <w:pPr>
+        <w:pStyle w:val="ListBullet"/>
+        <w:numPr>
+          <w:ilvl w:val="0"/>
+          <w:numId w:val="0"/>
+        </w:numPr>
+      </w:pPr>
+      <w:r>
+        <w:t xml:space="preserve">First up was figuring out how many images we had per class. </w:t>
+      </w:r>
+      <w:r>
+        <w:t xml:space="preserve">While it varied greatly, as shown by the first image. The histogram showed that most classes had at least </w:t>
+      </w:r>
+      <w:r>
+        <w:t xml:space="preserve">eight images. </w:t>
+      </w:r>
+    </w:p>
+    <w:p>
+      <w:pPr>
+        <w:pStyle w:val="ListBullet"/>
+        <w:keepNext/>
+        <w:numPr>
+          <w:ilvl w:val="0"/>
+          <w:numId w:val="0"/>
+        </w:numPr>
+      </w:pPr>
+      <w:r>
+        <w:rPr>
+          <w:noProof/>
+        </w:rPr>
+        <w:lastRenderedPageBreak/>
+        <w:drawing>
+          <wp:inline distT="0" distB="0" distL="0" distR="0" wp14:anchorId="7A4AC6FE" wp14:editId="315E31AB">
+            <wp:extent cx="5943600" cy="3276600"/>
+            <wp:effectExtent l="0" t="0" r="0" b="0"/>
+            <wp:docPr id="6" name="Picture 6"/>
+            <wp:cNvGraphicFramePr>
+              <a:graphicFrameLocks xmlns:a="http://schemas.openxmlformats.org/drawingml/2006/main" noChangeAspect="1"/>
+            </wp:cNvGraphicFramePr>
+            <a:graphic xmlns:a="http://schemas.openxmlformats.org/drawingml/2006/main">
+              <a:graphicData uri="http://schemas.openxmlformats.org/drawingml/2006/picture">
+                <pic:pic xmlns:pic="http://schemas.openxmlformats.org/drawingml/2006/picture">
+                  <pic:nvPicPr>
+                    <pic:cNvPr id="1" name=""/>
+                    <pic:cNvPicPr/>
+                  </pic:nvPicPr>
+                  <pic:blipFill>
+                    <a:blip r:embed="rId14"/>
+                    <a:stretch>
+                      <a:fillRect/>
+                    </a:stretch>
+                  </pic:blipFill>
+                  <pic:spPr>
+                    <a:xfrm>
+                      <a:off x="0" y="0"/>
+                      <a:ext cx="5943600" cy="3276600"/>
+                    </a:xfrm>
+                    <a:prstGeom prst="rect">
+                      <a:avLst/>
+                    </a:prstGeom>
+                  </pic:spPr>
+                </pic:pic>
+              </a:graphicData>
+            </a:graphic>
+          </wp:inline>
+        </w:drawing>
+      </w:r>
+    </w:p>
+    <w:p>
+      <w:pPr>
+        <w:pStyle w:val="Caption"/>
+      </w:pPr>
+      <w:r>
+        <w:t xml:space="preserve">Figure </w:t>
+      </w:r>
+      <w:fldSimple w:instr=" SEQ Figure \* ARABIC ">
+        <w:r>
+          <w:rPr>
+            <w:noProof/>
+          </w:rPr>
+          <w:t>6</w:t>
+        </w:r>
+      </w:fldSimple>
+      <w:r>
+        <w:t>. Images per class.</w:t>
+      </w:r>
+    </w:p>
+    <w:p>
+      <w:pPr>
+        <w:pStyle w:val="ListBullet"/>
+        <w:keepNext/>
+        <w:numPr>
+          <w:ilvl w:val="0"/>
+          <w:numId w:val="0"/>
+        </w:numPr>
+      </w:pPr>
+    </w:p>
+    <w:p>
+      <w:pPr>
+        <w:pStyle w:val="ListBullet"/>
+        <w:keepNext/>
+        <w:numPr>
+          <w:ilvl w:val="0"/>
+          <w:numId w:val="0"/>
+        </w:numPr>
+      </w:pPr>
+      <w:r>
+        <w:rPr>
+          <w:noProof/>
+        </w:rPr>
+        <w:drawing>
+          <wp:inline distT="0" distB="0" distL="0" distR="0" wp14:anchorId="26D91F78" wp14:editId="3D6081CA">
+            <wp:extent cx="5943600" cy="2273300"/>
+            <wp:effectExtent l="0" t="0" r="0" b="0"/>
+            <wp:docPr id="7" name="Picture 7"/>
+            <wp:cNvGraphicFramePr>
+              <a:graphicFrameLocks xmlns:a="http://schemas.openxmlformats.org/drawingml/2006/main" noChangeAspect="1"/>
+            </wp:cNvGraphicFramePr>
+            <a:graphic xmlns:a="http://schemas.openxmlformats.org/drawingml/2006/main">
+              <a:graphicData uri="http://schemas.openxmlformats.org/drawingml/2006/picture">
+                <pic:pic xmlns:pic="http://schemas.openxmlformats.org/drawingml/2006/picture">
+                  <pic:nvPicPr>
+                    <pic:cNvPr id="1" name=""/>
+                    <pic:cNvPicPr/>
+                  </pic:nvPicPr>
+                  <pic:blipFill>
+                    <a:blip r:embed="rId15"/>
+                    <a:stretch>
+                      <a:fillRect/>
+                    </a:stretch>
+                  </pic:blipFill>
+                  <pic:spPr>
+                    <a:xfrm>
+                      <a:off x="0" y="0"/>
+                      <a:ext cx="5943600" cy="2273300"/>
+                    </a:xfrm>
+                    <a:prstGeom prst="rect">
+                      <a:avLst/>
+                    </a:prstGeom>
+                  </pic:spPr>
+                </pic:pic>
+              </a:graphicData>
+            </a:graphic>
+          </wp:inline>
+        </w:drawing>
+      </w:r>
+    </w:p>
+    <w:p>
+      <w:pPr>
+        <w:pStyle w:val="Caption"/>
+      </w:pPr>
+      <w:r>
+        <w:t xml:space="preserve">Figure </w:t>
+      </w:r>
+      <w:fldSimple w:instr=" SEQ Figure \* ARABIC ">
+        <w:r>
+          <w:rPr>
+            <w:noProof/>
+          </w:rPr>
+          <w:t>7</w:t>
+        </w:r>
+      </w:fldSimple>
+      <w:r>
+        <w:t>. Histogram of images per class.</w:t>
+      </w:r>
+    </w:p>
+    <w:p>
+      <w:pPr>
+        <w:pStyle w:val="ListBullet"/>
+        <w:keepNext/>
+        <w:numPr>
+          <w:ilvl w:val="0"/>
+          <w:numId w:val="0"/>
+        </w:numPr>
+      </w:pPr>
+      <w:r>
+        <w:rPr>
+          <w:noProof/>
+        </w:rPr>
+        <w:lastRenderedPageBreak/>
+        <w:drawing>
+          <wp:inline distT="0" distB="0" distL="0" distR="0" wp14:anchorId="1B066CE1" wp14:editId="0F74645C">
+            <wp:extent cx="5943600" cy="5631815"/>
+            <wp:effectExtent l="0" t="0" r="0" b="6985"/>
+            <wp:docPr id="8" name="Picture 8"/>
+            <wp:cNvGraphicFramePr>
+              <a:graphicFrameLocks xmlns:a="http://schemas.openxmlformats.org/drawingml/2006/main" noChangeAspect="1"/>
+            </wp:cNvGraphicFramePr>
+            <a:graphic xmlns:a="http://schemas.openxmlformats.org/drawingml/2006/main">
+              <a:graphicData uri="http://schemas.openxmlformats.org/drawingml/2006/picture">
+                <pic:pic xmlns:pic="http://schemas.openxmlformats.org/drawingml/2006/picture">
+                  <pic:nvPicPr>
+                    <pic:cNvPr id="1" name=""/>
+                    <pic:cNvPicPr/>
+                  </pic:nvPicPr>
+                  <pic:blipFill>
+                    <a:blip r:embed="rId16"/>
+                    <a:stretch>
+                      <a:fillRect/>
+                    </a:stretch>
+                  </pic:blipFill>
+                  <pic:spPr>
+                    <a:xfrm>
+                      <a:off x="0" y="0"/>
+                      <a:ext cx="5943600" cy="5631815"/>
+                    </a:xfrm>
+                    <a:prstGeom prst="rect">
+                      <a:avLst/>
+                    </a:prstGeom>
+                  </pic:spPr>
+                </pic:pic>
+              </a:graphicData>
+            </a:graphic>
+          </wp:inline>
+        </w:drawing>
+      </w:r>
+    </w:p>
+    <w:p>
+      <w:pPr>
+        <w:pStyle w:val="Caption"/>
+      </w:pPr>
+      <w:r>
+        <w:t xml:space="preserve">Figure </w:t>
+      </w:r>
+      <w:fldSimple w:instr=" SEQ Figure \* ARABIC ">
+        <w:r>
+          <w:rPr>
+            <w:noProof/>
+          </w:rPr>
+          <w:t>8</w:t>
+        </w:r>
+      </w:fldSimple>
+      <w:r>
+        <w:t>. Classes with the least and most images.</w:t>
+      </w:r>
+    </w:p>
+    <w:p>
+      <w:pPr>
+        <w:pStyle w:val="ListBullet"/>
+        <w:keepNext/>
+        <w:numPr>
+          <w:ilvl w:val="0"/>
+          <w:numId w:val="0"/>
+        </w:numPr>
+      </w:pPr>
+    </w:p>
+    <w:p>
+      <w:pPr>
+        <w:pStyle w:val="ListBullet"/>
+        <w:keepNext/>
+        <w:numPr>
+          <w:ilvl w:val="0"/>
+          <w:numId w:val="0"/>
+        </w:numPr>
+      </w:pPr>
+      <w:r>
+        <w:t>It was easy to display and resize certain images using Python’s PIL library.</w:t>
+      </w:r>
+    </w:p>
+    <w:p>
+      <w:pPr>
+        <w:pStyle w:val="ListBullet"/>
+        <w:keepNext/>
+        <w:numPr>
+          <w:ilvl w:val="0"/>
+          <w:numId w:val="0"/>
+        </w:numPr>
+      </w:pPr>
+      <w:r>
+        <w:rPr>
+          <w:noProof/>
+        </w:rPr>
+        <w:drawing>
+          <wp:inline distT="0" distB="0" distL="0" distR="0" wp14:anchorId="7A5F425A" wp14:editId="7B2AC51B">
+            <wp:extent cx="5943600" cy="2780030"/>
+            <wp:effectExtent l="0" t="0" r="0" b="1270"/>
+            <wp:docPr id="9" name="Picture 9"/>
+            <wp:cNvGraphicFramePr>
+              <a:graphicFrameLocks xmlns:a="http://schemas.openxmlformats.org/drawingml/2006/main" noChangeAspect="1"/>
+            </wp:cNvGraphicFramePr>
+            <a:graphic xmlns:a="http://schemas.openxmlformats.org/drawingml/2006/main">
+              <a:graphicData uri="http://schemas.openxmlformats.org/drawingml/2006/picture">
+                <pic:pic xmlns:pic="http://schemas.openxmlformats.org/drawingml/2006/picture">
+                  <pic:nvPicPr>
+                    <pic:cNvPr id="1" name=""/>
+                    <pic:cNvPicPr/>
+                  </pic:nvPicPr>
+                  <pic:blipFill>
+                    <a:blip r:embed="rId17"/>
+                    <a:stretch>
+                      <a:fillRect/>
+                    </a:stretch>
+                  </pic:blipFill>
+                  <pic:spPr>
+                    <a:xfrm>
+                      <a:off x="0" y="0"/>
+                      <a:ext cx="5943600" cy="2780030"/>
+                    </a:xfrm>
+                    <a:prstGeom prst="rect">
+                      <a:avLst/>
+                    </a:prstGeom>
+                  </pic:spPr>
+                </pic:pic>
+              </a:graphicData>
+            </a:graphic>
+          </wp:inline>
+        </w:drawing>
+      </w:r>
+    </w:p>
+    <w:p>
+      <w:pPr>
+        <w:pStyle w:val="Caption"/>
+      </w:pPr>
+      <w:r>
+        <w:t xml:space="preserve">Figure </w:t>
+      </w:r>
+      <w:fldSimple w:instr=" SEQ Figure \* ARABIC ">
+        <w:r>
+          <w:rPr>
+            <w:noProof/>
+          </w:rPr>
+          <w:t>9</w:t>
+        </w:r>
+      </w:fldSimple>
+      <w:r>
+        <w:t>. Classes with the least and most images.</w:t>
+      </w:r>
+    </w:p>
+    <w:p>
+      <w:pPr>
+        <w:pStyle w:val="Caption"/>
+      </w:pPr>
+      <w:r>
+        <w:t xml:space="preserve">Figure </w:t>
+      </w:r>
+      <w:fldSimple w:instr=" SEQ Figure \* ARABIC ">
+        <w:r>
+          <w:rPr>
+            <w:noProof/>
+          </w:rPr>
+          <w:t>10</w:t>
+        </w:r>
+      </w:fldSimple>
+      <w:r>
+        <w:t>. Histogram of images per class.</w:t>
+      </w:r>
+    </w:p>
+    <w:p>
+      <w:pPr>
+        <w:pStyle w:val="Caption"/>
+      </w:pPr>
+      <w:r>
+        <w:t xml:space="preserve">Figure </w:t>
+      </w:r>
+      <w:fldSimple w:instr=" SEQ Figure \* ARABIC ">
+        <w:r>
+          <w:rPr>
+            <w:noProof/>
+          </w:rPr>
+          <w:t>11</w:t>
+        </w:r>
+      </w:fldSimple>
+      <w:r>
+        <w:t>. Images per class.</w:t>
+      </w:r>
     </w:p>
     <w:p>
       <w:pPr>
         <w:pStyle w:val="Heading1"/>
       </w:pPr>
       <w:r>
-        <w:lastRenderedPageBreak/>
-        <w:t>Data</w:t>
+        <w:t>Data Tuning</w:t>
       </w:r>
     </w:p>
     <w:p>
@@ -145,7 +1212,7 @@
         <w:pStyle w:val="Heading2"/>
       </w:pPr>
       <w:r>
-        <w:t>Obtaining Data</w:t>
+        <w:t>Transforms</w:t>
       </w:r>
     </w:p>
     <w:p>
@@ -153,7 +1220,15 @@
         <w:pStyle w:val="Heading2"/>
       </w:pPr>
       <w:r>
-        <w:t xml:space="preserve">Pre-processing </w:t>
+        <w:t>Balance</w:t>
+      </w:r>
+    </w:p>
+    <w:p>
+      <w:pPr>
+        <w:pStyle w:val="Heading1"/>
+      </w:pPr>
+      <w:r>
+        <w:t>Modeling</w:t>
       </w:r>
     </w:p>
     <w:p>
@@ -161,46 +1236,6 @@
         <w:pStyle w:val="Heading2"/>
       </w:pPr>
       <w:r>
-        <w:t>EDA</w:t>
-      </w:r>
-    </w:p>
-    <w:p>
-      <w:pPr>
-        <w:pStyle w:val="Heading1"/>
-      </w:pPr>
-      <w:r>
-        <w:t>Data Tuning</w:t>
-      </w:r>
-    </w:p>
-    <w:p>
-      <w:pPr>
-        <w:pStyle w:val="Heading2"/>
-      </w:pPr>
-      <w:r>
-        <w:t>Transforms</w:t>
-      </w:r>
-    </w:p>
-    <w:p>
-      <w:pPr>
-        <w:pStyle w:val="Heading2"/>
-      </w:pPr>
-      <w:r>
-        <w:t>Balance</w:t>
-      </w:r>
-    </w:p>
-    <w:p>
-      <w:pPr>
-        <w:pStyle w:val="Heading1"/>
-      </w:pPr>
-      <w:r>
-        <w:t>Modeling</w:t>
-      </w:r>
-    </w:p>
-    <w:p>
-      <w:pPr>
-        <w:pStyle w:val="Heading2"/>
-      </w:pPr>
-      <w:r>
         <w:t>Model Selection</w:t>
       </w:r>
     </w:p>
@@ -216,8 +1251,13 @@
       <w:pPr>
         <w:pStyle w:val="Heading3"/>
       </w:pPr>
-      <w:r>
-        <w:t>Batchnorm vs. Dropout</w:t>
+      <w:proofErr w:type="spellStart"/>
+      <w:r>
+        <w:t>Batchnorm</w:t>
+      </w:r>
+      <w:proofErr w:type="spellEnd"/>
+      <w:r>
+        <w:t xml:space="preserve"> vs. Dropout</w:t>
       </w:r>
     </w:p>
     <w:p>
@@ -269,6 +1309,35 @@
     </w:sectPr>
   </w:body>
 </w:document>
+</file>
+
+<file path=word/numbering.xml><?xml version="1.0" encoding="utf-8"?>
+<w:numbering xmlns:wpc="http://schemas.microsoft.com/office/word/2010/wordprocessingCanvas" xmlns:cx="http://schemas.microsoft.com/office/drawing/2014/chartex" xmlns:cx1="http://schemas.microsoft.com/office/drawing/2015/9/8/chartex" xmlns:cx2="http://schemas.microsoft.com/office/drawing/2015/10/21/chartex" xmlns:cx3="http://schemas.microsoft.com/office/drawing/2016/5/9/chartex" xmlns:cx4="http://schemas.microsoft.com/office/drawing/2016/5/10/chartex" xmlns:cx5="http://schemas.microsoft.com/office/drawing/2016/5/11/chartex" xmlns:cx6="http://schemas.microsoft.com/office/drawing/2016/5/12/chartex" xmlns:cx7="http://schemas.microsoft.com/office/drawing/2016/5/13/chartex" xmlns:cx8="http://schemas.microsoft.com/office/drawing/2016/5/14/chartex" xmlns:mc="http://schemas.openxmlformats.org/markup-compatibility/2006" xmlns:aink="http://schemas.microsoft.com/office/drawing/2016/ink" xmlns:am3d="http://schemas.microsoft.com/office/drawing/2017/model3d" xmlns:o="urn:schemas-microsoft-com:office:office" xmlns:r="http://schemas.openxmlformats.org/officeDocument/2006/relationships" xmlns:m="http://schemas.openxmlformats.org/officeDocument/2006/math" xmlns:v="urn:schemas-microsoft-com:vml" xmlns:wp14="http://schemas.microsoft.com/office/word/2010/wordprocessingDrawing" xmlns:wp="http://schemas.openxmlformats.org/drawingml/2006/wordprocessingDrawing" xmlns:w10="urn:schemas-microsoft-com:office:word" xmlns:w="http://schemas.openxmlformats.org/wordprocessingml/2006/main" xmlns:w14="http://schemas.microsoft.com/office/word/2010/wordml" xmlns:w15="http://schemas.microsoft.com/office/word/2012/wordml" xmlns:w16cid="http://schemas.microsoft.com/office/word/2016/wordml/cid" xmlns:w16se="http://schemas.microsoft.com/office/word/2015/wordml/symex" xmlns:wpg="http://schemas.microsoft.com/office/word/2010/wordprocessingGroup" xmlns:wpi="http://schemas.microsoft.com/office/word/2010/wordprocessingInk" xmlns:wne="http://schemas.microsoft.com/office/word/2006/wordml" xmlns:wps="http://schemas.microsoft.com/office/word/2010/wordprocessingShape" mc:Ignorable="w14 w15 w16se w16cid wp14">
+  <w:abstractNum w:abstractNumId="0" w15:restartNumberingAfterBreak="0">
+    <w:nsid w:val="FFFFFF89"/>
+    <w:multiLevelType w:val="singleLevel"/>
+    <w:tmpl w:val="E2009952"/>
+    <w:lvl w:ilvl="0">
+      <w:start w:val="1"/>
+      <w:numFmt w:val="bullet"/>
+      <w:pStyle w:val="ListBullet"/>
+      <w:lvlText w:val=""/>
+      <w:lvlJc w:val="left"/>
+      <w:pPr>
+        <w:tabs>
+          <w:tab w:val="num" w:pos="360"/>
+        </w:tabs>
+        <w:ind w:left="360" w:hanging="360"/>
+      </w:pPr>
+      <w:rPr>
+        <w:rFonts w:ascii="Symbol" w:hAnsi="Symbol" w:hint="default"/>
+      </w:rPr>
+    </w:lvl>
+  </w:abstractNum>
+  <w:num w:numId="1">
+    <w:abstractNumId w:val="0"/>
+  </w:num>
+</w:numbering>
 </file>
 
 <file path=word/styles.xml><?xml version="1.0" encoding="utf-8"?>
@@ -394,6 +1463,7 @@
     <w:lsdException w:name="HTML Sample" w:semiHidden="1" w:unhideWhenUsed="1"/>
     <w:lsdException w:name="HTML Typewriter" w:semiHidden="1" w:unhideWhenUsed="1"/>
     <w:lsdException w:name="HTML Variable" w:semiHidden="1" w:unhideWhenUsed="1"/>
+    <w:lsdException w:name="Normal Table" w:semiHidden="1" w:unhideWhenUsed="1"/>
     <w:lsdException w:name="annotation subject" w:semiHidden="1" w:unhideWhenUsed="1"/>
     <w:lsdException w:name="No List" w:semiHidden="1" w:unhideWhenUsed="1"/>
     <w:lsdException w:name="Outline List 1" w:semiHidden="1" w:unhideWhenUsed="1"/>
@@ -440,8 +1510,10 @@
     <w:lsdException w:name="Table Subtle 2" w:semiHidden="1" w:unhideWhenUsed="1"/>
     <w:lsdException w:name="Table Web 1" w:semiHidden="1" w:unhideWhenUsed="1"/>
     <w:lsdException w:name="Table Web 2" w:semiHidden="1" w:unhideWhenUsed="1"/>
+    <w:lsdException w:name="Table Web 3" w:semiHidden="1" w:unhideWhenUsed="1"/>
     <w:lsdException w:name="Balloon Text" w:semiHidden="1" w:unhideWhenUsed="1"/>
     <w:lsdException w:name="Table Grid" w:uiPriority="39"/>
+    <w:lsdException w:name="Table Theme" w:semiHidden="1" w:unhideWhenUsed="1"/>
     <w:lsdException w:name="Placeholder Text" w:semiHidden="1"/>
     <w:lsdException w:name="No Spacing" w:uiPriority="1" w:qFormat="1"/>
     <w:lsdException w:name="Light Shading" w:uiPriority="60"/>
@@ -828,6 +1900,61 @@
       <w:szCs w:val="18"/>
     </w:rPr>
   </w:style>
+  <w:style w:type="paragraph" w:styleId="ListBullet">
+    <w:name w:val="List Bullet"/>
+    <w:basedOn w:val="Normal"/>
+    <w:uiPriority w:val="99"/>
+    <w:unhideWhenUsed/>
+    <w:rsid w:val="004835A9"/>
+    <w:pPr>
+      <w:numPr>
+        <w:numId w:val="1"/>
+      </w:numPr>
+      <w:contextualSpacing/>
+    </w:pPr>
+  </w:style>
+  <w:style w:type="character" w:styleId="Hyperlink">
+    <w:name w:val="Hyperlink"/>
+    <w:basedOn w:val="DefaultParagraphFont"/>
+    <w:uiPriority w:val="99"/>
+    <w:unhideWhenUsed/>
+    <w:rsid w:val="004835A9"/>
+    <w:rPr>
+      <w:color w:val="0563C1" w:themeColor="hyperlink"/>
+      <w:u w:val="single"/>
+    </w:rPr>
+  </w:style>
+  <w:style w:type="character" w:styleId="UnresolvedMention">
+    <w:name w:val="Unresolved Mention"/>
+    <w:basedOn w:val="DefaultParagraphFont"/>
+    <w:uiPriority w:val="99"/>
+    <w:semiHidden/>
+    <w:unhideWhenUsed/>
+    <w:rsid w:val="004835A9"/>
+    <w:rPr>
+      <w:color w:val="605E5C"/>
+      <w:shd w:val="clear" w:color="auto" w:fill="E1DFDD"/>
+    </w:rPr>
+  </w:style>
+  <w:style w:type="paragraph" w:styleId="Caption">
+    <w:name w:val="caption"/>
+    <w:basedOn w:val="Normal"/>
+    <w:next w:val="Normal"/>
+    <w:uiPriority w:val="35"/>
+    <w:unhideWhenUsed/>
+    <w:qFormat/>
+    <w:rsid w:val="00B14268"/>
+    <w:pPr>
+      <w:spacing w:after="200" w:line="240" w:lineRule="auto"/>
+    </w:pPr>
+    <w:rPr>
+      <w:i/>
+      <w:iCs/>
+      <w:color w:val="44546A" w:themeColor="text2"/>
+      <w:sz w:val="18"/>
+      <w:szCs w:val="18"/>
+    </w:rPr>
+  </w:style>
 </w:styles>
 </file>
 

</xml_diff>